<commit_message>
Fixed json list issue. Created model-to-json function to convert model to json. Removed some unused files and cleaned up some dead code.  Added some unit tests for core framework
</commit_message>
<xml_diff>
--- a/docs/XQuerRail Framework Getting Started Guide.docx
+++ b/docs/XQuerRail Framework Getting Started Guide.docx
@@ -15,11 +15,575 @@
         <w:t xml:space="preserve"> Framework Getting Started Guide</w:t>
       </w:r>
     </w:p>
+    <w:p/>
+    <w:p/>
+    <w:p/>
+    <w:p/>
+    <w:p/>
+    <w:p/>
+    <w:p/>
+    <w:p/>
+    <w:p/>
+    <w:p/>
+    <w:p/>
+    <w:p/>
+    <w:p/>
+    <w:p/>
+    <w:p/>
+    <w:p/>
+    <w:p/>
+    <w:p/>
+    <w:p>
+      <w:pPr>
+        <w:rPr>
+          <w:b/>
+        </w:rPr>
+      </w:pPr>
+      <w:r>
+        <w:rPr>
+          <w:b/>
+        </w:rPr>
+        <w:t xml:space="preserve">Created by: </w:t>
+      </w:r>
+      <w:r>
+        <w:rPr>
+          <w:b/>
+        </w:rPr>
+        <w:tab/>
+        <w:t>Gary Vidal</w:t>
+      </w:r>
+      <w:r>
+        <w:rPr>
+          <w:b/>
+        </w:rPr>
+        <w:br/>
+        <w:t>Created:</w:t>
+      </w:r>
+      <w:r>
+        <w:rPr>
+          <w:b/>
+        </w:rPr>
+        <w:tab/>
+      </w:r>
+      <w:fldSimple w:instr=" CREATEDATE   \* MERGEFORMAT ">
+        <w:r>
+          <w:rPr>
+            <w:b/>
+            <w:noProof/>
+          </w:rPr>
+          <w:t>5/7/2012 6:36:00 AM</w:t>
+        </w:r>
+      </w:fldSimple>
+      <w:r>
+        <w:rPr>
+          <w:b/>
+        </w:rPr>
+        <w:br/>
+        <w:t xml:space="preserve">Last Modified:  </w:t>
+      </w:r>
+      <w:r>
+        <w:rPr>
+          <w:b/>
+        </w:rPr>
+        <w:tab/>
+      </w:r>
+      <w:fldSimple w:instr=" SAVEDATE   \* MERGEFORMAT ">
+        <w:r>
+          <w:rPr>
+            <w:b/>
+            <w:noProof/>
+          </w:rPr>
+          <w:t>5/7/2012 8:58:00 AM</w:t>
+        </w:r>
+      </w:fldSimple>
+    </w:p>
+    <w:p>
+      <w:pPr>
+        <w:rPr>
+          <w:rFonts w:asciiTheme="majorHAnsi" w:eastAsiaTheme="majorEastAsia" w:hAnsiTheme="majorHAnsi" w:cstheme="majorBidi"/>
+          <w:b/>
+          <w:bCs/>
+          <w:color w:val="365F91" w:themeColor="accent1" w:themeShade="BF"/>
+          <w:sz w:val="28"/>
+          <w:szCs w:val="28"/>
+        </w:rPr>
+      </w:pPr>
+      <w:r>
+        <w:br w:type="page"/>
+      </w:r>
+    </w:p>
     <w:p>
       <w:pPr>
         <w:pStyle w:val="Heading1"/>
       </w:pPr>
       <w:r>
+        <w:lastRenderedPageBreak/>
+        <w:t>Table of Contents:</w:t>
+      </w:r>
+    </w:p>
+    <w:p>
+      <w:pPr>
+        <w:pStyle w:val="ListParagraph"/>
+        <w:numPr>
+          <w:ilvl w:val="0"/>
+          <w:numId w:val="4"/>
+        </w:numPr>
+      </w:pPr>
+      <w:r>
+        <w:t>Installation Instructions</w:t>
+      </w:r>
+    </w:p>
+    <w:p>
+      <w:pPr>
+        <w:pStyle w:val="ListParagraph"/>
+        <w:numPr>
+          <w:ilvl w:val="0"/>
+          <w:numId w:val="4"/>
+        </w:numPr>
+      </w:pPr>
+      <w:r>
+        <w:t>Configuration Setup</w:t>
+      </w:r>
+    </w:p>
+    <w:p>
+      <w:pPr>
+        <w:pStyle w:val="ListParagraph"/>
+        <w:numPr>
+          <w:ilvl w:val="0"/>
+          <w:numId w:val="4"/>
+        </w:numPr>
+      </w:pPr>
+      <w:r>
+        <w:t>Setting up a new Application</w:t>
+      </w:r>
+    </w:p>
+    <w:p>
+      <w:pPr>
+        <w:pStyle w:val="ListParagraph"/>
+        <w:numPr>
+          <w:ilvl w:val="0"/>
+          <w:numId w:val="4"/>
+        </w:numPr>
+      </w:pPr>
+      <w:r>
+        <w:t>Configuring and changing your routes</w:t>
+      </w:r>
+    </w:p>
+    <w:p>
+      <w:pPr>
+        <w:pStyle w:val="ListParagraph"/>
+        <w:numPr>
+          <w:ilvl w:val="1"/>
+          <w:numId w:val="4"/>
+        </w:numPr>
+      </w:pPr>
+      <w:r>
+        <w:t>Setting up resource routes</w:t>
+      </w:r>
+    </w:p>
+    <w:p>
+      <w:pPr>
+        <w:pStyle w:val="ListParagraph"/>
+        <w:numPr>
+          <w:ilvl w:val="1"/>
+          <w:numId w:val="4"/>
+        </w:numPr>
+      </w:pPr>
+      <w:r>
+        <w:t>Setting up controller routes and parameters</w:t>
+      </w:r>
+    </w:p>
+    <w:p>
+      <w:pPr>
+        <w:pStyle w:val="ListParagraph"/>
+        <w:numPr>
+          <w:ilvl w:val="0"/>
+          <w:numId w:val="4"/>
+        </w:numPr>
+      </w:pPr>
+      <w:r>
+        <w:t>Configuring and changing interception configuration</w:t>
+      </w:r>
+    </w:p>
+    <w:p>
+      <w:pPr>
+        <w:pStyle w:val="ListParagraph"/>
+        <w:numPr>
+          <w:ilvl w:val="1"/>
+          <w:numId w:val="4"/>
+        </w:numPr>
+      </w:pPr>
+      <w:r>
+        <w:t>Configuring ml-security interceptor</w:t>
+      </w:r>
+    </w:p>
+    <w:p>
+      <w:pPr>
+        <w:pStyle w:val="ListParagraph"/>
+        <w:numPr>
+          <w:ilvl w:val="1"/>
+          <w:numId w:val="4"/>
+        </w:numPr>
+      </w:pPr>
+      <w:r>
+        <w:t>Configuring profiling interceptor</w:t>
+      </w:r>
+    </w:p>
+    <w:p>
+      <w:pPr>
+        <w:pStyle w:val="ListParagraph"/>
+        <w:numPr>
+          <w:ilvl w:val="1"/>
+          <w:numId w:val="4"/>
+        </w:numPr>
+      </w:pPr>
+      <w:r>
+        <w:t>Configuring logging interceptor</w:t>
+      </w:r>
+    </w:p>
+    <w:p>
+      <w:pPr>
+        <w:pStyle w:val="ListParagraph"/>
+        <w:numPr>
+          <w:ilvl w:val="0"/>
+          <w:numId w:val="4"/>
+        </w:numPr>
+      </w:pPr>
+      <w:r>
+        <w:t>Managing and editing your application domain file.</w:t>
+      </w:r>
+    </w:p>
+    <w:p>
+      <w:pPr>
+        <w:pStyle w:val="ListParagraph"/>
+        <w:numPr>
+          <w:ilvl w:val="1"/>
+          <w:numId w:val="4"/>
+        </w:numPr>
+      </w:pPr>
+      <w:r>
+        <w:t>Domain settings</w:t>
+      </w:r>
+    </w:p>
+    <w:p>
+      <w:pPr>
+        <w:pStyle w:val="ListParagraph"/>
+        <w:numPr>
+          <w:ilvl w:val="1"/>
+          <w:numId w:val="4"/>
+        </w:numPr>
+      </w:pPr>
+      <w:r>
+        <w:t>Configuring namespaces</w:t>
+      </w:r>
+    </w:p>
+    <w:p>
+      <w:pPr>
+        <w:pStyle w:val="ListParagraph"/>
+        <w:numPr>
+          <w:ilvl w:val="1"/>
+          <w:numId w:val="4"/>
+        </w:numPr>
+      </w:pPr>
+      <w:r>
+        <w:t>Creating Models</w:t>
+      </w:r>
+    </w:p>
+    <w:p>
+      <w:pPr>
+        <w:pStyle w:val="ListParagraph"/>
+        <w:numPr>
+          <w:ilvl w:val="1"/>
+          <w:numId w:val="4"/>
+        </w:numPr>
+      </w:pPr>
+      <w:r>
+        <w:t>Creating Controllers</w:t>
+      </w:r>
+    </w:p>
+    <w:p>
+      <w:pPr>
+        <w:pStyle w:val="ListParagraph"/>
+        <w:numPr>
+          <w:ilvl w:val="0"/>
+          <w:numId w:val="4"/>
+        </w:numPr>
+      </w:pPr>
+      <w:r>
+        <w:t>Creating and managing unmanaged controllers</w:t>
+      </w:r>
+    </w:p>
+    <w:p>
+      <w:pPr>
+        <w:pStyle w:val="ListParagraph"/>
+        <w:numPr>
+          <w:ilvl w:val="0"/>
+          <w:numId w:val="4"/>
+        </w:numPr>
+      </w:pPr>
+      <w:r>
+        <w:t>Using base models and extending base models</w:t>
+      </w:r>
+    </w:p>
+    <w:p>
+      <w:pPr>
+        <w:pStyle w:val="ListParagraph"/>
+        <w:numPr>
+          <w:ilvl w:val="0"/>
+          <w:numId w:val="4"/>
+        </w:numPr>
+      </w:pPr>
+      <w:r>
+        <w:t>Creating Views and Templates</w:t>
+      </w:r>
+    </w:p>
+    <w:p>
+      <w:pPr>
+        <w:pStyle w:val="ListParagraph"/>
+        <w:numPr>
+          <w:ilvl w:val="1"/>
+          <w:numId w:val="4"/>
+        </w:numPr>
+      </w:pPr>
+      <w:proofErr w:type="spellStart"/>
+      <w:r>
+        <w:t>XQuerrail</w:t>
+      </w:r>
+      <w:proofErr w:type="spellEnd"/>
+      <w:r>
+        <w:t xml:space="preserve"> View Architecture</w:t>
+      </w:r>
+    </w:p>
+    <w:p>
+      <w:pPr>
+        <w:pStyle w:val="ListParagraph"/>
+        <w:numPr>
+          <w:ilvl w:val="1"/>
+          <w:numId w:val="4"/>
+        </w:numPr>
+      </w:pPr>
+      <w:r>
+        <w:t xml:space="preserve">Using the </w:t>
+      </w:r>
+      <w:proofErr w:type="spellStart"/>
+      <w:r>
+        <w:t>XQuerRail</w:t>
+      </w:r>
+      <w:proofErr w:type="spellEnd"/>
+      <w:r>
+        <w:t xml:space="preserve"> </w:t>
+      </w:r>
+      <w:proofErr w:type="spellStart"/>
+      <w:r>
+        <w:t>templating</w:t>
+      </w:r>
+      <w:proofErr w:type="spellEnd"/>
+      <w:r>
+        <w:t xml:space="preserve"> language</w:t>
+      </w:r>
+    </w:p>
+    <w:p>
+      <w:pPr>
+        <w:pStyle w:val="ListParagraph"/>
+        <w:numPr>
+          <w:ilvl w:val="1"/>
+          <w:numId w:val="4"/>
+        </w:numPr>
+      </w:pPr>
+      <w:r>
+        <w:t>Creating and Managing Tag Libraries</w:t>
+      </w:r>
+    </w:p>
+    <w:p>
+      <w:pPr>
+        <w:pStyle w:val="ListParagraph"/>
+        <w:numPr>
+          <w:ilvl w:val="1"/>
+          <w:numId w:val="4"/>
+        </w:numPr>
+      </w:pPr>
+      <w:r>
+        <w:t>Creating and managing application resources</w:t>
+      </w:r>
+    </w:p>
+    <w:p>
+      <w:pPr>
+        <w:pStyle w:val="ListParagraph"/>
+        <w:numPr>
+          <w:ilvl w:val="2"/>
+          <w:numId w:val="4"/>
+        </w:numPr>
+      </w:pPr>
+      <w:r>
+        <w:t>controller-scripts</w:t>
+      </w:r>
+    </w:p>
+    <w:p>
+      <w:pPr>
+        <w:pStyle w:val="ListParagraph"/>
+        <w:numPr>
+          <w:ilvl w:val="2"/>
+          <w:numId w:val="4"/>
+        </w:numPr>
+      </w:pPr>
+      <w:r>
+        <w:t>controller-</w:t>
+      </w:r>
+      <w:proofErr w:type="spellStart"/>
+      <w:r>
+        <w:t>stylesheets</w:t>
+      </w:r>
+      <w:proofErr w:type="spellEnd"/>
+    </w:p>
+    <w:p>
+      <w:pPr>
+        <w:pStyle w:val="ListParagraph"/>
+        <w:numPr>
+          <w:ilvl w:val="2"/>
+          <w:numId w:val="4"/>
+        </w:numPr>
+      </w:pPr>
+      <w:r>
+        <w:t>controller-images</w:t>
+      </w:r>
+    </w:p>
+    <w:p>
+      <w:pPr>
+        <w:pStyle w:val="ListParagraph"/>
+        <w:numPr>
+          <w:ilvl w:val="1"/>
+          <w:numId w:val="4"/>
+        </w:numPr>
+      </w:pPr>
+      <w:r>
+        <w:t>Using helpers</w:t>
+      </w:r>
+    </w:p>
+    <w:p>
+      <w:pPr>
+        <w:pStyle w:val="ListParagraph"/>
+        <w:numPr>
+          <w:ilvl w:val="2"/>
+          <w:numId w:val="4"/>
+        </w:numPr>
+      </w:pPr>
+      <w:r>
+        <w:t>formbuilder-helper.xqy</w:t>
+      </w:r>
+    </w:p>
+    <w:p>
+      <w:pPr>
+        <w:pStyle w:val="ListParagraph"/>
+        <w:numPr>
+          <w:ilvl w:val="2"/>
+          <w:numId w:val="4"/>
+        </w:numPr>
+      </w:pPr>
+      <w:r>
+        <w:t>javascript-helper.xqy</w:t>
+      </w:r>
+    </w:p>
+    <w:p>
+      <w:pPr>
+        <w:pStyle w:val="ListParagraph"/>
+        <w:numPr>
+          <w:ilvl w:val="2"/>
+          <w:numId w:val="4"/>
+        </w:numPr>
+      </w:pPr>
+      <w:r>
+        <w:t>jquery-helper.xqy</w:t>
+      </w:r>
+    </w:p>
+    <w:p>
+      <w:pPr>
+        <w:pStyle w:val="ListParagraph"/>
+        <w:numPr>
+          <w:ilvl w:val="2"/>
+          <w:numId w:val="4"/>
+        </w:numPr>
+      </w:pPr>
+      <w:r>
+        <w:t>kendo-helper.xqy</w:t>
+      </w:r>
+    </w:p>
+    <w:p>
+      <w:pPr>
+        <w:pStyle w:val="Heading2"/>
+      </w:pPr>
+      <w:r>
+        <w:t>Appendix</w:t>
+      </w:r>
+    </w:p>
+    <w:p>
+      <w:pPr>
+        <w:pStyle w:val="ListParagraph"/>
+        <w:numPr>
+          <w:ilvl w:val="0"/>
+          <w:numId w:val="6"/>
+        </w:numPr>
+      </w:pPr>
+      <w:r>
+        <w:t>Request/Response Pipeline</w:t>
+      </w:r>
+    </w:p>
+    <w:p>
+      <w:pPr>
+        <w:pStyle w:val="ListParagraph"/>
+        <w:numPr>
+          <w:ilvl w:val="0"/>
+          <w:numId w:val="6"/>
+        </w:numPr>
+      </w:pPr>
+      <w:r>
+        <w:t>Framework directory structure</w:t>
+      </w:r>
+    </w:p>
+    <w:p>
+      <w:pPr>
+        <w:pStyle w:val="ListParagraph"/>
+        <w:numPr>
+          <w:ilvl w:val="0"/>
+          <w:numId w:val="6"/>
+        </w:numPr>
+      </w:pPr>
+      <w:r>
+        <w:t>Framework files and resources</w:t>
+      </w:r>
+    </w:p>
+    <w:p>
+      <w:pPr>
+        <w:pStyle w:val="ListParagraph"/>
+        <w:numPr>
+          <w:ilvl w:val="0"/>
+          <w:numId w:val="6"/>
+        </w:numPr>
+      </w:pPr>
+      <w:r>
+        <w:t>Application files directory structure</w:t>
+      </w:r>
+    </w:p>
+    <w:p>
+      <w:pPr>
+        <w:rPr>
+          <w:rFonts w:asciiTheme="majorHAnsi" w:eastAsiaTheme="majorEastAsia" w:hAnsiTheme="majorHAnsi" w:cstheme="majorBidi"/>
+          <w:b/>
+          <w:bCs/>
+          <w:color w:val="365F91" w:themeColor="accent1" w:themeShade="BF"/>
+          <w:sz w:val="28"/>
+          <w:szCs w:val="28"/>
+        </w:rPr>
+      </w:pPr>
+      <w:r>
+        <w:br w:type="page"/>
+      </w:r>
+    </w:p>
+    <w:p>
+      <w:pPr>
+        <w:pStyle w:val="Heading1"/>
+      </w:pPr>
+      <w:r>
+        <w:lastRenderedPageBreak/>
         <w:t>Installation instructions</w:t>
       </w:r>
     </w:p>
@@ -52,7 +616,13 @@
         </w:numPr>
       </w:pPr>
       <w:r>
-        <w:t>Create application database named whatever.</w:t>
+        <w:t>Create app</w:t>
+      </w:r>
+      <w:r>
+        <w:t>lication database named for your application and database settings</w:t>
+      </w:r>
+      <w:r>
+        <w:t>.</w:t>
       </w:r>
     </w:p>
     <w:p>
@@ -205,7 +775,39 @@
         <w:t xml:space="preserve">Login using your </w:t>
       </w:r>
       <w:r>
-        <w:t>real credentials.</w:t>
+        <w:t>elevated</w:t>
+      </w:r>
+      <w:r>
+        <w:t xml:space="preserve"> </w:t>
+      </w:r>
+      <w:proofErr w:type="gramStart"/>
+      <w:r>
+        <w:t>credentials</w:t>
+      </w:r>
+      <w:r>
+        <w:t>(</w:t>
+      </w:r>
+      <w:proofErr w:type="gramEnd"/>
+      <w:r>
+        <w:t>not anonymous)</w:t>
+      </w:r>
+      <w:r>
+        <w:t>.</w:t>
+      </w:r>
+    </w:p>
+    <w:p>
+      <w:pPr>
+        <w:rPr>
+          <w:rFonts w:asciiTheme="majorHAnsi" w:eastAsiaTheme="majorEastAsia" w:hAnsiTheme="majorHAnsi" w:cstheme="majorBidi"/>
+          <w:b/>
+          <w:bCs/>
+          <w:color w:val="365F91" w:themeColor="accent1" w:themeShade="BF"/>
+          <w:sz w:val="28"/>
+          <w:szCs w:val="28"/>
+        </w:rPr>
+      </w:pPr>
+      <w:r>
+        <w:br w:type="page"/>
       </w:r>
     </w:p>
     <w:p>
@@ -213,12 +815,16 @@
         <w:pStyle w:val="Heading1"/>
       </w:pPr>
       <w:r>
+        <w:lastRenderedPageBreak/>
         <w:t>Setting up your new application:</w:t>
       </w:r>
     </w:p>
     <w:p>
       <w:r>
-        <w:t>There are 2 important things to setup if creating a new application from scratch.  First you must configure your application in /_</w:t>
+        <w:t>There are a few</w:t>
+      </w:r>
+      <w:r>
+        <w:t xml:space="preserve"> important things to setup if creating a new application from scratch.  First you must configure your application in /_</w:t>
       </w:r>
       <w:proofErr w:type="spellStart"/>
       <w:r>
@@ -452,7 +1058,7 @@
           <w:shd w:val="clear" w:color="auto" w:fill="DDD9C3" w:themeFill="background2" w:themeFillShade="E6"/>
         </w:rPr>
         <w:br/>
-        <w:t xml:space="preserve">        </w:t>
+        <w:t xml:space="preserve"> </w:t>
       </w:r>
       <w:r>
         <w:rPr>
@@ -462,47 +1068,7 @@
           <w:szCs w:val="20"/>
           <w:shd w:val="clear" w:color="auto" w:fill="DDD9C3" w:themeFill="background2" w:themeFillShade="E6"/>
         </w:rPr>
-        <w:t>&lt;script-directory</w:t>
-      </w:r>
-      <w:r>
-        <w:rPr>
-          <w:rFonts w:ascii="Courier New" w:hAnsi="Courier New" w:cs="Times New Roman"/>
-          <w:color w:val="F5844C"/>
-          <w:sz w:val="20"/>
-          <w:szCs w:val="20"/>
-          <w:shd w:val="clear" w:color="auto" w:fill="DDD9C3" w:themeFill="background2" w:themeFillShade="E6"/>
-        </w:rPr>
-        <w:t xml:space="preserve"> value</w:t>
-      </w:r>
-      <w:r>
-        <w:rPr>
-          <w:rFonts w:ascii="Courier New" w:hAnsi="Courier New" w:cs="Times New Roman"/>
-          <w:color w:val="FF8040"/>
-          <w:sz w:val="20"/>
-          <w:szCs w:val="20"/>
-          <w:shd w:val="clear" w:color="auto" w:fill="DDD9C3" w:themeFill="background2" w:themeFillShade="E6"/>
-        </w:rPr>
-        <w:t>=</w:t>
-      </w:r>
-      <w:r>
-        <w:rPr>
-          <w:rFonts w:ascii="Courier New" w:hAnsi="Courier New" w:cs="Times New Roman"/>
-          <w:color w:val="993300"/>
-          <w:sz w:val="20"/>
-          <w:szCs w:val="20"/>
-          <w:shd w:val="clear" w:color="auto" w:fill="DDD9C3" w:themeFill="background2" w:themeFillShade="E6"/>
-        </w:rPr>
-        <w:t>"/application/scripts"</w:t>
-      </w:r>
-      <w:r>
-        <w:rPr>
-          <w:rFonts w:ascii="Courier New" w:hAnsi="Courier New" w:cs="Times New Roman"/>
-          <w:color w:val="000096"/>
-          <w:sz w:val="20"/>
-          <w:szCs w:val="20"/>
-          <w:shd w:val="clear" w:color="auto" w:fill="DDD9C3" w:themeFill="background2" w:themeFillShade="E6"/>
-        </w:rPr>
-        <w:t>/&gt;</w:t>
+        <w:t>&lt;/application&gt;</w:t>
       </w:r>
       <w:r>
         <w:rPr>
@@ -510,132 +1076,6 @@
           <w:color w:val="000000"/>
           <w:sz w:val="20"/>
           <w:szCs w:val="20"/>
-          <w:shd w:val="clear" w:color="auto" w:fill="DDD9C3" w:themeFill="background2" w:themeFillShade="E6"/>
-        </w:rPr>
-        <w:br/>
-        <w:t xml:space="preserve">        </w:t>
-      </w:r>
-      <w:r>
-        <w:rPr>
-          <w:rFonts w:ascii="Courier New" w:hAnsi="Courier New" w:cs="Times New Roman"/>
-          <w:color w:val="000096"/>
-          <w:sz w:val="20"/>
-          <w:szCs w:val="20"/>
-          <w:shd w:val="clear" w:color="auto" w:fill="DDD9C3" w:themeFill="background2" w:themeFillShade="E6"/>
-        </w:rPr>
-        <w:t>&lt;</w:t>
-      </w:r>
-      <w:proofErr w:type="spellStart"/>
-      <w:r>
-        <w:rPr>
-          <w:rFonts w:ascii="Courier New" w:hAnsi="Courier New" w:cs="Times New Roman"/>
-          <w:color w:val="000096"/>
-          <w:sz w:val="20"/>
-          <w:szCs w:val="20"/>
-          <w:shd w:val="clear" w:color="auto" w:fill="DDD9C3" w:themeFill="background2" w:themeFillShade="E6"/>
-        </w:rPr>
-        <w:t>stylesheet</w:t>
-      </w:r>
-      <w:proofErr w:type="spellEnd"/>
-      <w:r>
-        <w:rPr>
-          <w:rFonts w:ascii="Courier New" w:hAnsi="Courier New" w:cs="Times New Roman"/>
-          <w:color w:val="000096"/>
-          <w:sz w:val="20"/>
-          <w:szCs w:val="20"/>
-          <w:shd w:val="clear" w:color="auto" w:fill="DDD9C3" w:themeFill="background2" w:themeFillShade="E6"/>
-        </w:rPr>
-        <w:t>-directory</w:t>
-      </w:r>
-      <w:r>
-        <w:rPr>
-          <w:rFonts w:ascii="Courier New" w:hAnsi="Courier New" w:cs="Times New Roman"/>
-          <w:color w:val="F5844C"/>
-          <w:sz w:val="20"/>
-          <w:szCs w:val="20"/>
-          <w:shd w:val="clear" w:color="auto" w:fill="DDD9C3" w:themeFill="background2" w:themeFillShade="E6"/>
-        </w:rPr>
-        <w:t xml:space="preserve"> value</w:t>
-      </w:r>
-      <w:r>
-        <w:rPr>
-          <w:rFonts w:ascii="Courier New" w:hAnsi="Courier New" w:cs="Times New Roman"/>
-          <w:color w:val="FF8040"/>
-          <w:sz w:val="20"/>
-          <w:szCs w:val="20"/>
-          <w:shd w:val="clear" w:color="auto" w:fill="DDD9C3" w:themeFill="background2" w:themeFillShade="E6"/>
-        </w:rPr>
-        <w:t>=</w:t>
-      </w:r>
-      <w:r>
-        <w:rPr>
-          <w:rFonts w:ascii="Courier New" w:hAnsi="Courier New" w:cs="Times New Roman"/>
-          <w:color w:val="993300"/>
-          <w:sz w:val="20"/>
-          <w:szCs w:val="20"/>
-          <w:shd w:val="clear" w:color="auto" w:fill="DDD9C3" w:themeFill="background2" w:themeFillShade="E6"/>
-        </w:rPr>
-        <w:t>"/application/</w:t>
-      </w:r>
-      <w:proofErr w:type="spellStart"/>
-      <w:r>
-        <w:rPr>
-          <w:rFonts w:ascii="Courier New" w:hAnsi="Courier New" w:cs="Times New Roman"/>
-          <w:color w:val="993300"/>
-          <w:sz w:val="20"/>
-          <w:szCs w:val="20"/>
-          <w:shd w:val="clear" w:color="auto" w:fill="DDD9C3" w:themeFill="background2" w:themeFillShade="E6"/>
-        </w:rPr>
-        <w:t>stylesheets</w:t>
-      </w:r>
-      <w:proofErr w:type="spellEnd"/>
-      <w:r>
-        <w:rPr>
-          <w:rFonts w:ascii="Courier New" w:hAnsi="Courier New" w:cs="Times New Roman"/>
-          <w:color w:val="993300"/>
-          <w:sz w:val="20"/>
-          <w:szCs w:val="20"/>
-          <w:shd w:val="clear" w:color="auto" w:fill="DDD9C3" w:themeFill="background2" w:themeFillShade="E6"/>
-        </w:rPr>
-        <w:t>"</w:t>
-      </w:r>
-      <w:r>
-        <w:rPr>
-          <w:rFonts w:ascii="Courier New" w:hAnsi="Courier New" w:cs="Times New Roman"/>
-          <w:color w:val="000096"/>
-          <w:sz w:val="20"/>
-          <w:szCs w:val="20"/>
-          <w:shd w:val="clear" w:color="auto" w:fill="DDD9C3" w:themeFill="background2" w:themeFillShade="E6"/>
-        </w:rPr>
-        <w:t>/&gt;</w:t>
-      </w:r>
-      <w:r>
-        <w:rPr>
-          <w:rFonts w:ascii="Courier New" w:hAnsi="Courier New" w:cs="Times New Roman"/>
-          <w:color w:val="000000"/>
-          <w:sz w:val="20"/>
-          <w:szCs w:val="20"/>
-          <w:shd w:val="clear" w:color="auto" w:fill="DDD9C3" w:themeFill="background2" w:themeFillShade="E6"/>
-        </w:rPr>
-        <w:br/>
-        <w:t xml:space="preserve"> </w:t>
-      </w:r>
-      <w:r>
-        <w:rPr>
-          <w:rFonts w:ascii="Courier New" w:hAnsi="Courier New" w:cs="Times New Roman"/>
-          <w:color w:val="000096"/>
-          <w:sz w:val="20"/>
-          <w:szCs w:val="20"/>
-          <w:shd w:val="clear" w:color="auto" w:fill="DDD9C3" w:themeFill="background2" w:themeFillShade="E6"/>
-        </w:rPr>
-        <w:t>&lt;/application&gt;</w:t>
-      </w:r>
-      <w:r>
-        <w:rPr>
-          <w:rFonts w:ascii="Courier New" w:hAnsi="Courier New" w:cs="Times New Roman"/>
-          <w:color w:val="000000"/>
-          <w:sz w:val="20"/>
-          <w:szCs w:val="20"/>
         </w:rPr>
         <w:br/>
       </w:r>
@@ -737,7 +1177,209 @@
           <w:sz w:val="24"/>
           <w:szCs w:val="24"/>
         </w:rPr>
-        <w:t xml:space="preserve"> directory </w:t>
+        <w:t xml:space="preserve"> directory</w:t>
+      </w:r>
+      <w:r>
+        <w:rPr>
+          <w:rFonts w:cstheme="minorHAnsi"/>
+          <w:sz w:val="24"/>
+          <w:szCs w:val="24"/>
+        </w:rPr>
+        <w:t xml:space="preserve">.  </w:t>
+      </w:r>
+    </w:p>
+    <w:p>
+      <w:pPr>
+        <w:pStyle w:val="ListParagraph"/>
+        <w:numPr>
+          <w:ilvl w:val="1"/>
+          <w:numId w:val="3"/>
+        </w:numPr>
+        <w:rPr>
+          <w:rFonts w:ascii="Courier New" w:hAnsi="Courier New"/>
+          <w:i/>
+          <w:sz w:val="24"/>
+          <w:szCs w:val="24"/>
+        </w:rPr>
+      </w:pPr>
+      <w:r>
+        <w:rPr>
+          <w:rFonts w:cstheme="minorHAnsi"/>
+          <w:sz w:val="24"/>
+          <w:szCs w:val="24"/>
+        </w:rPr>
+        <w:t>The controller filename should be in form</w:t>
+      </w:r>
+      <w:r>
+        <w:rPr>
+          <w:rFonts w:cstheme="minorHAnsi"/>
+          <w:sz w:val="24"/>
+          <w:szCs w:val="24"/>
+        </w:rPr>
+        <w:br/>
+      </w:r>
+      <w:r>
+        <w:rPr>
+          <w:rFonts w:cstheme="minorHAnsi"/>
+          <w:b/>
+          <w:i/>
+          <w:sz w:val="24"/>
+          <w:szCs w:val="24"/>
+        </w:rPr>
+        <w:t>${controller-name}-controller.xq</w:t>
+      </w:r>
+      <w:r>
+        <w:rPr>
+          <w:rFonts w:cstheme="minorHAnsi"/>
+          <w:b/>
+          <w:i/>
+          <w:sz w:val="24"/>
+          <w:szCs w:val="24"/>
+        </w:rPr>
+        <w:t xml:space="preserve">y. </w:t>
+      </w:r>
+      <w:r>
+        <w:rPr>
+          <w:rFonts w:cstheme="minorHAnsi"/>
+          <w:sz w:val="24"/>
+          <w:szCs w:val="24"/>
+        </w:rPr>
+        <w:t xml:space="preserve"> </w:t>
+      </w:r>
+      <w:r>
+        <w:rPr>
+          <w:rFonts w:cstheme="minorHAnsi"/>
+          <w:sz w:val="24"/>
+          <w:szCs w:val="24"/>
+        </w:rPr>
+        <w:br/>
+        <w:t xml:space="preserve">ex. </w:t>
+      </w:r>
+      <w:r>
+        <w:rPr>
+          <w:rFonts w:ascii="Courier New" w:hAnsi="Courier New" w:cs="Courier New"/>
+          <w:i/>
+          <w:sz w:val="24"/>
+          <w:szCs w:val="24"/>
+        </w:rPr>
+        <w:t>country-controller.xqy</w:t>
+      </w:r>
+      <w:r>
+        <w:rPr>
+          <w:rFonts w:cstheme="minorHAnsi"/>
+          <w:i/>
+          <w:sz w:val="24"/>
+          <w:szCs w:val="24"/>
+        </w:rPr>
+        <w:br/>
+      </w:r>
+      <w:r>
+        <w:rPr>
+          <w:rFonts w:ascii="Courier New" w:hAnsi="Courier New"/>
+          <w:i/>
+          <w:sz w:val="24"/>
+          <w:szCs w:val="24"/>
+        </w:rPr>
+        <w:t xml:space="preserve">  person-controller.xqy</w:t>
+      </w:r>
+    </w:p>
+    <w:p>
+      <w:pPr>
+        <w:pStyle w:val="ListParagraph"/>
+        <w:numPr>
+          <w:ilvl w:val="1"/>
+          <w:numId w:val="3"/>
+        </w:numPr>
+        <w:rPr>
+          <w:rFonts w:ascii="Courier New" w:hAnsi="Courier New"/>
+          <w:sz w:val="24"/>
+          <w:szCs w:val="24"/>
+        </w:rPr>
+      </w:pPr>
+      <w:r>
+        <w:rPr>
+          <w:rFonts w:cstheme="minorHAnsi"/>
+          <w:sz w:val="24"/>
+          <w:szCs w:val="24"/>
+        </w:rPr>
+        <w:t xml:space="preserve">Your </w:t>
+      </w:r>
+      <w:r>
+        <w:rPr>
+          <w:rFonts w:cstheme="minorHAnsi"/>
+          <w:sz w:val="24"/>
+          <w:szCs w:val="24"/>
+        </w:rPr>
+        <w:t xml:space="preserve">module </w:t>
+      </w:r>
+      <w:r>
+        <w:rPr>
+          <w:rFonts w:cstheme="minorHAnsi"/>
+          <w:sz w:val="24"/>
+          <w:szCs w:val="24"/>
+        </w:rPr>
+        <w:t>library namespace should be in form:</w:t>
+      </w:r>
+      <w:r>
+        <w:rPr>
+          <w:rFonts w:cstheme="minorHAnsi"/>
+          <w:sz w:val="24"/>
+          <w:szCs w:val="24"/>
+        </w:rPr>
+        <w:br/>
+      </w:r>
+      <w:r>
+        <w:rPr>
+          <w:rFonts w:cstheme="minorHAnsi"/>
+          <w:sz w:val="24"/>
+          <w:szCs w:val="24"/>
+        </w:rPr>
+        <w:t>${application-namespace}/controller/${controller-name</w:t>
+      </w:r>
+      <w:r>
+        <w:rPr>
+          <w:rFonts w:cstheme="minorHAnsi"/>
+          <w:sz w:val="24"/>
+          <w:szCs w:val="24"/>
+        </w:rPr>
+        <w:t>}</w:t>
+      </w:r>
+      <w:r>
+        <w:rPr>
+          <w:rFonts w:cstheme="minorHAnsi"/>
+          <w:sz w:val="24"/>
+          <w:szCs w:val="24"/>
+        </w:rPr>
+        <w:br/>
+        <w:t>ex. “</w:t>
+      </w:r>
+      <w:hyperlink r:id="rId6" w:history="1">
+        <w:r>
+          <w:rPr>
+            <w:rStyle w:val="Hyperlink"/>
+            <w:rFonts w:cstheme="minorHAnsi"/>
+            <w:sz w:val="24"/>
+            <w:szCs w:val="24"/>
+          </w:rPr>
+          <w:t>http://my-app-namespace/controller/country</w:t>
+        </w:r>
+      </w:hyperlink>
+      <w:r>
+        <w:rPr>
+          <w:rFonts w:cstheme="minorHAnsi"/>
+          <w:sz w:val="24"/>
+          <w:szCs w:val="24"/>
+        </w:rPr>
+        <w:t>”</w:t>
+      </w:r>
+      <w:r>
+        <w:rPr>
+          <w:rFonts w:cstheme="minorHAnsi"/>
+          <w:sz w:val="24"/>
+          <w:szCs w:val="24"/>
+        </w:rPr>
+        <w:br/>
+        <w:t xml:space="preserve">      http://my-app-namespace/controller/person</w:t>
       </w:r>
     </w:p>
     <w:p>
@@ -769,10 +1411,10 @@
             <v:path o:extrusionok="f" gradientshapeok="t" o:connecttype="rect"/>
             <o:lock v:ext="edit" aspectratio="t"/>
           </v:shapetype>
-          <v:shape id="_x0000_i1027" type="#_x0000_t75" style="width:378pt;height:629.25pt" o:ole="">
-            <v:imagedata r:id="rId6" o:title=""/>
+          <v:shape id="_x0000_i1025" type="#_x0000_t75" style="width:378pt;height:629.25pt" o:ole="">
+            <v:imagedata r:id="rId7" o:title=""/>
           </v:shape>
-          <o:OLEObject Type="Embed" ProgID="Visio.Drawing.11" ShapeID="_x0000_i1027" DrawAspect="Content" ObjectID="_1397879122" r:id="rId7"/>
+          <o:OLEObject Type="Embed" ProgID="Visio.Drawing.11" ShapeID="_x0000_i1025" DrawAspect="Content" ObjectID="_1397887531" r:id="rId8"/>
         </w:object>
       </w:r>
     </w:p>
@@ -789,9 +1431,9 @@
       <w:r>
         <w:object w:dxaOrig="12570" w:dyaOrig="10345">
           <v:shape id="_x0000_i1026" type="#_x0000_t75" style="width:467.25pt;height:384.75pt" o:ole="">
-            <v:imagedata r:id="rId8" o:title=""/>
+            <v:imagedata r:id="rId9" o:title=""/>
           </v:shape>
-          <o:OLEObject Type="Embed" ProgID="Visio.Drawing.11" ShapeID="_x0000_i1026" DrawAspect="Content" ObjectID="_1397879123" r:id="rId9"/>
+          <o:OLEObject Type="Embed" ProgID="Visio.Drawing.11" ShapeID="_x0000_i1026" DrawAspect="Content" ObjectID="_1397887532" r:id="rId10"/>
         </w:object>
       </w:r>
     </w:p>
@@ -811,10 +1453,10 @@
     <w:p>
       <w:r>
         <w:object w:dxaOrig="11988" w:dyaOrig="7105">
-          <v:shape id="_x0000_i1025" type="#_x0000_t75" style="width:467.25pt;height:276.75pt" o:ole="">
-            <v:imagedata r:id="rId10" o:title=""/>
+          <v:shape id="_x0000_i1027" type="#_x0000_t75" style="width:467.25pt;height:276.75pt" o:ole="">
+            <v:imagedata r:id="rId11" o:title=""/>
           </v:shape>
-          <o:OLEObject Type="Embed" ProgID="Visio.Drawing.11" ShapeID="_x0000_i1025" DrawAspect="Content" ObjectID="_1397879124" r:id="rId11"/>
+          <o:OLEObject Type="Embed" ProgID="Visio.Drawing.11" ShapeID="_x0000_i1027" DrawAspect="Content" ObjectID="_1397887533" r:id="rId12"/>
         </w:object>
       </w:r>
     </w:p>
@@ -830,11 +1472,11 @@
     </w:p>
     <w:p>
       <w:r>
-        <w:object w:dxaOrig="12031" w:dyaOrig="9535">
-          <v:shape id="_x0000_i1028" type="#_x0000_t75" style="width:467.25pt;height:370.5pt" o:ole="">
-            <v:imagedata r:id="rId12" o:title=""/>
+        <w:object w:dxaOrig="12030" w:dyaOrig="9535">
+          <v:shape id="_x0000_i1029" type="#_x0000_t75" style="width:467.25pt;height:370.5pt" o:ole="">
+            <v:imagedata r:id="rId13" o:title=""/>
           </v:shape>
-          <o:OLEObject Type="Embed" ProgID="Visio.Drawing.11" ShapeID="_x0000_i1028" DrawAspect="Content" ObjectID="_1397879125" r:id="rId13"/>
+          <o:OLEObject Type="Embed" ProgID="Visio.Drawing.11" ShapeID="_x0000_i1029" DrawAspect="Content" ObjectID="_1397887534" r:id="rId14"/>
         </w:object>
       </w:r>
     </w:p>
@@ -849,11 +1491,11 @@
     </w:p>
     <w:p>
       <w:r>
-        <w:object w:dxaOrig="11966" w:dyaOrig="14935">
-          <v:shape id="_x0000_i1029" type="#_x0000_t75" style="width:468pt;height:584.25pt" o:ole="">
-            <v:imagedata r:id="rId14" o:title=""/>
+        <w:object w:dxaOrig="11965" w:dyaOrig="14935">
+          <v:shape id="_x0000_i1028" type="#_x0000_t75" style="width:468pt;height:584.25pt" o:ole="">
+            <v:imagedata r:id="rId15" o:title=""/>
           </v:shape>
-          <o:OLEObject Type="Embed" ProgID="Visio.Drawing.11" ShapeID="_x0000_i1029" DrawAspect="Content" ObjectID="_1397879126" r:id="rId15"/>
+          <o:OLEObject Type="Embed" ProgID="Visio.Drawing.11" ShapeID="_x0000_i1028" DrawAspect="Content" ObjectID="_1397887535" r:id="rId16"/>
         </w:object>
       </w:r>
     </w:p>
@@ -983,6 +1625,178 @@
     </w:lvl>
   </w:abstractNum>
   <w:abstractNum w:abstractNumId="1">
+    <w:nsid w:val="1AC24A54"/>
+    <w:multiLevelType w:val="hybridMultilevel"/>
+    <w:tmpl w:val="5F78F274"/>
+    <w:lvl w:ilvl="0" w:tplc="04090015">
+      <w:start w:val="1"/>
+      <w:numFmt w:val="upperLetter"/>
+      <w:lvlText w:val="%1."/>
+      <w:lvlJc w:val="left"/>
+      <w:pPr>
+        <w:ind w:left="720" w:hanging="360"/>
+      </w:pPr>
+    </w:lvl>
+    <w:lvl w:ilvl="1" w:tplc="04090019" w:tentative="1">
+      <w:start w:val="1"/>
+      <w:numFmt w:val="lowerLetter"/>
+      <w:lvlText w:val="%2."/>
+      <w:lvlJc w:val="left"/>
+      <w:pPr>
+        <w:ind w:left="1440" w:hanging="360"/>
+      </w:pPr>
+    </w:lvl>
+    <w:lvl w:ilvl="2" w:tplc="0409001B" w:tentative="1">
+      <w:start w:val="1"/>
+      <w:numFmt w:val="lowerRoman"/>
+      <w:lvlText w:val="%3."/>
+      <w:lvlJc w:val="right"/>
+      <w:pPr>
+        <w:ind w:left="2160" w:hanging="180"/>
+      </w:pPr>
+    </w:lvl>
+    <w:lvl w:ilvl="3" w:tplc="0409000F" w:tentative="1">
+      <w:start w:val="1"/>
+      <w:numFmt w:val="decimal"/>
+      <w:lvlText w:val="%4."/>
+      <w:lvlJc w:val="left"/>
+      <w:pPr>
+        <w:ind w:left="2880" w:hanging="360"/>
+      </w:pPr>
+    </w:lvl>
+    <w:lvl w:ilvl="4" w:tplc="04090019" w:tentative="1">
+      <w:start w:val="1"/>
+      <w:numFmt w:val="lowerLetter"/>
+      <w:lvlText w:val="%5."/>
+      <w:lvlJc w:val="left"/>
+      <w:pPr>
+        <w:ind w:left="3600" w:hanging="360"/>
+      </w:pPr>
+    </w:lvl>
+    <w:lvl w:ilvl="5" w:tplc="0409001B" w:tentative="1">
+      <w:start w:val="1"/>
+      <w:numFmt w:val="lowerRoman"/>
+      <w:lvlText w:val="%6."/>
+      <w:lvlJc w:val="right"/>
+      <w:pPr>
+        <w:ind w:left="4320" w:hanging="180"/>
+      </w:pPr>
+    </w:lvl>
+    <w:lvl w:ilvl="6" w:tplc="0409000F" w:tentative="1">
+      <w:start w:val="1"/>
+      <w:numFmt w:val="decimal"/>
+      <w:lvlText w:val="%7."/>
+      <w:lvlJc w:val="left"/>
+      <w:pPr>
+        <w:ind w:left="5040" w:hanging="360"/>
+      </w:pPr>
+    </w:lvl>
+    <w:lvl w:ilvl="7" w:tplc="04090019" w:tentative="1">
+      <w:start w:val="1"/>
+      <w:numFmt w:val="lowerLetter"/>
+      <w:lvlText w:val="%8."/>
+      <w:lvlJc w:val="left"/>
+      <w:pPr>
+        <w:ind w:left="5760" w:hanging="360"/>
+      </w:pPr>
+    </w:lvl>
+    <w:lvl w:ilvl="8" w:tplc="0409001B" w:tentative="1">
+      <w:start w:val="1"/>
+      <w:numFmt w:val="lowerRoman"/>
+      <w:lvlText w:val="%9."/>
+      <w:lvlJc w:val="right"/>
+      <w:pPr>
+        <w:ind w:left="6480" w:hanging="180"/>
+      </w:pPr>
+    </w:lvl>
+  </w:abstractNum>
+  <w:abstractNum w:abstractNumId="2">
+    <w:nsid w:val="39F9555C"/>
+    <w:multiLevelType w:val="hybridMultilevel"/>
+    <w:tmpl w:val="C6AC3B56"/>
+    <w:lvl w:ilvl="0" w:tplc="04090013">
+      <w:start w:val="1"/>
+      <w:numFmt w:val="upperRoman"/>
+      <w:lvlText w:val="%1."/>
+      <w:lvlJc w:val="right"/>
+      <w:pPr>
+        <w:ind w:left="720" w:hanging="360"/>
+      </w:pPr>
+    </w:lvl>
+    <w:lvl w:ilvl="1" w:tplc="04090019" w:tentative="1">
+      <w:start w:val="1"/>
+      <w:numFmt w:val="lowerLetter"/>
+      <w:lvlText w:val="%2."/>
+      <w:lvlJc w:val="left"/>
+      <w:pPr>
+        <w:ind w:left="1440" w:hanging="360"/>
+      </w:pPr>
+    </w:lvl>
+    <w:lvl w:ilvl="2" w:tplc="0409001B" w:tentative="1">
+      <w:start w:val="1"/>
+      <w:numFmt w:val="lowerRoman"/>
+      <w:lvlText w:val="%3."/>
+      <w:lvlJc w:val="right"/>
+      <w:pPr>
+        <w:ind w:left="2160" w:hanging="180"/>
+      </w:pPr>
+    </w:lvl>
+    <w:lvl w:ilvl="3" w:tplc="0409000F" w:tentative="1">
+      <w:start w:val="1"/>
+      <w:numFmt w:val="decimal"/>
+      <w:lvlText w:val="%4."/>
+      <w:lvlJc w:val="left"/>
+      <w:pPr>
+        <w:ind w:left="2880" w:hanging="360"/>
+      </w:pPr>
+    </w:lvl>
+    <w:lvl w:ilvl="4" w:tplc="04090019" w:tentative="1">
+      <w:start w:val="1"/>
+      <w:numFmt w:val="lowerLetter"/>
+      <w:lvlText w:val="%5."/>
+      <w:lvlJc w:val="left"/>
+      <w:pPr>
+        <w:ind w:left="3600" w:hanging="360"/>
+      </w:pPr>
+    </w:lvl>
+    <w:lvl w:ilvl="5" w:tplc="0409001B" w:tentative="1">
+      <w:start w:val="1"/>
+      <w:numFmt w:val="lowerRoman"/>
+      <w:lvlText w:val="%6."/>
+      <w:lvlJc w:val="right"/>
+      <w:pPr>
+        <w:ind w:left="4320" w:hanging="180"/>
+      </w:pPr>
+    </w:lvl>
+    <w:lvl w:ilvl="6" w:tplc="0409000F" w:tentative="1">
+      <w:start w:val="1"/>
+      <w:numFmt w:val="decimal"/>
+      <w:lvlText w:val="%7."/>
+      <w:lvlJc w:val="left"/>
+      <w:pPr>
+        <w:ind w:left="5040" w:hanging="360"/>
+      </w:pPr>
+    </w:lvl>
+    <w:lvl w:ilvl="7" w:tplc="04090019" w:tentative="1">
+      <w:start w:val="1"/>
+      <w:numFmt w:val="lowerLetter"/>
+      <w:lvlText w:val="%8."/>
+      <w:lvlJc w:val="left"/>
+      <w:pPr>
+        <w:ind w:left="5760" w:hanging="360"/>
+      </w:pPr>
+    </w:lvl>
+    <w:lvl w:ilvl="8" w:tplc="0409001B" w:tentative="1">
+      <w:start w:val="1"/>
+      <w:numFmt w:val="lowerRoman"/>
+      <w:lvlText w:val="%9."/>
+      <w:lvlJc w:val="right"/>
+      <w:pPr>
+        <w:ind w:left="6480" w:hanging="180"/>
+      </w:pPr>
+    </w:lvl>
+  </w:abstractNum>
+  <w:abstractNum w:abstractNumId="3">
     <w:nsid w:val="5A511395"/>
     <w:multiLevelType w:val="hybridMultilevel"/>
     <w:tmpl w:val="E9145544"/>
@@ -995,7 +1809,7 @@
         <w:ind w:left="720" w:hanging="360"/>
       </w:pPr>
     </w:lvl>
-    <w:lvl w:ilvl="1" w:tplc="04090019" w:tentative="1">
+    <w:lvl w:ilvl="1" w:tplc="04090019">
       <w:start w:val="1"/>
       <w:numFmt w:val="lowerLetter"/>
       <w:lvlText w:val="%2."/>
@@ -1068,7 +1882,93 @@
       </w:pPr>
     </w:lvl>
   </w:abstractNum>
-  <w:abstractNum w:abstractNumId="2">
+  <w:abstractNum w:abstractNumId="4">
+    <w:nsid w:val="61E1347A"/>
+    <w:multiLevelType w:val="hybridMultilevel"/>
+    <w:tmpl w:val="CFAA6838"/>
+    <w:lvl w:ilvl="0" w:tplc="04090013">
+      <w:start w:val="1"/>
+      <w:numFmt w:val="upperRoman"/>
+      <w:lvlText w:val="%1."/>
+      <w:lvlJc w:val="right"/>
+      <w:pPr>
+        <w:ind w:left="720" w:hanging="360"/>
+      </w:pPr>
+    </w:lvl>
+    <w:lvl w:ilvl="1" w:tplc="04090019">
+      <w:start w:val="1"/>
+      <w:numFmt w:val="lowerLetter"/>
+      <w:lvlText w:val="%2."/>
+      <w:lvlJc w:val="left"/>
+      <w:pPr>
+        <w:ind w:left="1440" w:hanging="360"/>
+      </w:pPr>
+    </w:lvl>
+    <w:lvl w:ilvl="2" w:tplc="0409001B">
+      <w:start w:val="1"/>
+      <w:numFmt w:val="lowerRoman"/>
+      <w:lvlText w:val="%3."/>
+      <w:lvlJc w:val="right"/>
+      <w:pPr>
+        <w:ind w:left="2160" w:hanging="180"/>
+      </w:pPr>
+    </w:lvl>
+    <w:lvl w:ilvl="3" w:tplc="0409000F" w:tentative="1">
+      <w:start w:val="1"/>
+      <w:numFmt w:val="decimal"/>
+      <w:lvlText w:val="%4."/>
+      <w:lvlJc w:val="left"/>
+      <w:pPr>
+        <w:ind w:left="2880" w:hanging="360"/>
+      </w:pPr>
+    </w:lvl>
+    <w:lvl w:ilvl="4" w:tplc="04090019" w:tentative="1">
+      <w:start w:val="1"/>
+      <w:numFmt w:val="lowerLetter"/>
+      <w:lvlText w:val="%5."/>
+      <w:lvlJc w:val="left"/>
+      <w:pPr>
+        <w:ind w:left="3600" w:hanging="360"/>
+      </w:pPr>
+    </w:lvl>
+    <w:lvl w:ilvl="5" w:tplc="0409001B" w:tentative="1">
+      <w:start w:val="1"/>
+      <w:numFmt w:val="lowerRoman"/>
+      <w:lvlText w:val="%6."/>
+      <w:lvlJc w:val="right"/>
+      <w:pPr>
+        <w:ind w:left="4320" w:hanging="180"/>
+      </w:pPr>
+    </w:lvl>
+    <w:lvl w:ilvl="6" w:tplc="0409000F" w:tentative="1">
+      <w:start w:val="1"/>
+      <w:numFmt w:val="decimal"/>
+      <w:lvlText w:val="%7."/>
+      <w:lvlJc w:val="left"/>
+      <w:pPr>
+        <w:ind w:left="5040" w:hanging="360"/>
+      </w:pPr>
+    </w:lvl>
+    <w:lvl w:ilvl="7" w:tplc="04090019" w:tentative="1">
+      <w:start w:val="1"/>
+      <w:numFmt w:val="lowerLetter"/>
+      <w:lvlText w:val="%8."/>
+      <w:lvlJc w:val="left"/>
+      <w:pPr>
+        <w:ind w:left="5760" w:hanging="360"/>
+      </w:pPr>
+    </w:lvl>
+    <w:lvl w:ilvl="8" w:tplc="0409001B" w:tentative="1">
+      <w:start w:val="1"/>
+      <w:numFmt w:val="lowerRoman"/>
+      <w:lvlText w:val="%9."/>
+      <w:lvlJc w:val="right"/>
+      <w:pPr>
+        <w:ind w:left="6480" w:hanging="180"/>
+      </w:pPr>
+    </w:lvl>
+  </w:abstractNum>
+  <w:abstractNum w:abstractNumId="5">
     <w:nsid w:val="724042C4"/>
     <w:multiLevelType w:val="hybridMultilevel"/>
     <w:tmpl w:val="5150BD48"/>
@@ -1185,9 +2085,18 @@
     <w:abstractNumId w:val="0"/>
   </w:num>
   <w:num w:numId="2">
+    <w:abstractNumId w:val="5"/>
+  </w:num>
+  <w:num w:numId="3">
+    <w:abstractNumId w:val="3"/>
+  </w:num>
+  <w:num w:numId="4">
+    <w:abstractNumId w:val="4"/>
+  </w:num>
+  <w:num w:numId="5">
     <w:abstractNumId w:val="2"/>
   </w:num>
-  <w:num w:numId="3">
+  <w:num w:numId="6">
     <w:abstractNumId w:val="1"/>
   </w:num>
 </w:numbering>
@@ -1401,6 +2310,28 @@
       <w:szCs w:val="26"/>
     </w:rPr>
   </w:style>
+  <w:style w:type="paragraph" w:styleId="Heading3">
+    <w:name w:val="heading 3"/>
+    <w:basedOn w:val="Normal"/>
+    <w:next w:val="Normal"/>
+    <w:link w:val="Heading3Char"/>
+    <w:uiPriority w:val="9"/>
+    <w:unhideWhenUsed/>
+    <w:qFormat/>
+    <w:rsid w:val="00631184"/>
+    <w:pPr>
+      <w:keepNext/>
+      <w:keepLines/>
+      <w:spacing w:before="200" w:after="0"/>
+      <w:outlineLvl w:val="2"/>
+    </w:pPr>
+    <w:rPr>
+      <w:rFonts w:asciiTheme="majorHAnsi" w:eastAsiaTheme="majorEastAsia" w:hAnsiTheme="majorHAnsi" w:cstheme="majorBidi"/>
+      <w:b/>
+      <w:bCs/>
+      <w:color w:val="4F81BD" w:themeColor="accent1"/>
+    </w:rPr>
+  </w:style>
   <w:style w:type="character" w:default="1" w:styleId="DefaultParagraphFont">
     <w:name w:val="Default Paragraph Font"/>
     <w:uiPriority w:val="1"/>
@@ -1518,6 +2449,19 @@
       <w:color w:val="4F81BD" w:themeColor="accent1"/>
       <w:sz w:val="26"/>
       <w:szCs w:val="26"/>
+    </w:rPr>
+  </w:style>
+  <w:style w:type="character" w:customStyle="1" w:styleId="Heading3Char">
+    <w:name w:val="Heading 3 Char"/>
+    <w:basedOn w:val="DefaultParagraphFont"/>
+    <w:link w:val="Heading3"/>
+    <w:uiPriority w:val="9"/>
+    <w:rsid w:val="00631184"/>
+    <w:rPr>
+      <w:rFonts w:asciiTheme="majorHAnsi" w:eastAsiaTheme="majorEastAsia" w:hAnsiTheme="majorHAnsi" w:cstheme="majorBidi"/>
+      <w:b/>
+      <w:bCs/>
+      <w:color w:val="4F81BD" w:themeColor="accent1"/>
     </w:rPr>
   </w:style>
 </w:styles>

</xml_diff>